<commit_message>
+ test cases completed. handling ordered plain text paragraphs begun.
</commit_message>
<xml_diff>
--- a/Sources/com.modelwriter.architecture.textconnectors.docx.genparser/testdata/SampleRequirementDocument2.docx
+++ b/Sources/com.modelwriter.architecture.textconnectors.docx.genparser/testdata/SampleRequirementDocument2.docx
@@ -120,7 +120,13 @@
         <w:rPr>
           <w:rFonts w:ascii="Times" w:hAnsi="Times" w:cs="Times"/>
         </w:rPr>
-        <w:t xml:space="preserve">Task 1.1.2. </w:t>
+        <w:t>1</w:t>
+      </w:r>
+      <w:r>
+        <w:rPr>
+          <w:rFonts w:ascii="Times" w:hAnsi="Times" w:cs="Times"/>
+        </w:rPr>
+        <w:t xml:space="preserve">. </w:t>
       </w:r>
       <w:r>
         <w:rPr>
@@ -145,7 +151,7 @@
         <w:rPr>
           <w:rFonts w:ascii="Times" w:hAnsi="Times" w:cs="Times"/>
         </w:rPr>
-        <w:t>1.2.</w:t>
+        <w:t>2.</w:t>
       </w:r>
       <w:r>
         <w:rPr>
@@ -157,94 +163,7 @@
         <w:rPr>
           <w:rFonts w:ascii="Times" w:hAnsi="Times" w:cs="Times"/>
         </w:rPr>
-        <w:t xml:space="preserve">. </w:t>
-      </w:r>
-      <w:r>
-        <w:rPr>
-          <w:rFonts w:ascii="Times" w:hAnsi="Times" w:cs="Times"/>
-        </w:rPr>
-        <w:t>A. B. C.D .asdasdasd.</w:t>
-      </w:r>
-    </w:p>
-    <w:p>
-      <w:pPr>
-        <w:rPr>
-          <w:rFonts w:ascii="Times" w:hAnsi="Times" w:cs="Times"/>
-        </w:rPr>
-      </w:pPr>
-      <w:r>
-        <w:rPr>
-          <w:rFonts w:ascii="Times" w:hAnsi="Times" w:cs="Times"/>
-        </w:rPr>
-        <w:t>4.5</w:t>
-      </w:r>
-      <w:r>
-        <w:rPr>
-          <w:rFonts w:ascii="Times" w:hAnsi="Times" w:cs="Times"/>
-        </w:rPr>
-        <w:t>  Describe the application of the software</w:t>
-      </w:r>
-      <w:r>
-        <w:rPr>
-          <w:rFonts w:ascii="Times" w:hAnsi="Times" w:cs="Times"/>
-        </w:rPr>
-        <w:t>. B</w:t>
-      </w:r>
-      <w:r>
-        <w:rPr>
-          <w:rFonts w:ascii="Times" w:hAnsi="Times" w:cs="Times"/>
-        </w:rPr>
-        <w:t>eing specified.  As a portion of this, it should:</w:t>
-      </w:r>
-      <w:r>
-        <w:rPr>
-          <w:rFonts w:ascii="Times" w:hAnsi="Times" w:cs="Times"/>
-        </w:rPr>
-        <w:tab/>
-      </w:r>
-    </w:p>
-    <w:p>
-      <w:pPr>
-        <w:rPr>
-          <w:rFonts w:ascii="Times" w:hAnsi="Times" w:cs="Times"/>
-        </w:rPr>
-      </w:pPr>
-      <w:r>
-        <w:rPr>
-          <w:rFonts w:ascii="Times" w:hAnsi="Times" w:cs="Times"/>
-        </w:rPr>
-        <w:tab/>
-      </w:r>
-      <w:r>
-        <w:rPr>
-          <w:rFonts w:ascii="Times" w:hAnsi="Times" w:cs="Times"/>
-        </w:rPr>
-        <w:t>(a)  Describe the relevant benefits, objectives, and goals as precisely as possible</w:t>
-      </w:r>
-    </w:p>
-    <w:p>
-      <w:pPr>
-        <w:rPr>
-          <w:rFonts w:ascii="Times" w:hAnsi="Times" w:cs="Times"/>
-        </w:rPr>
-      </w:pPr>
-      <w:r>
-        <w:rPr>
-          <w:rFonts w:ascii="Times" w:hAnsi="Times" w:cs="Times"/>
-        </w:rPr>
-        <w:t>  </w:t>
-      </w:r>
-      <w:r>
-        <w:rPr>
-          <w:rFonts w:ascii="Times" w:hAnsi="Times" w:cs="Times"/>
-        </w:rPr>
-        <w:tab/>
-      </w:r>
-      <w:r>
-        <w:rPr>
-          <w:rFonts w:ascii="Times" w:hAnsi="Times" w:cs="Times"/>
-        </w:rPr>
-        <w:t>(b)  Be consistent with similar statements in higher-level specifications if they exist.</w:t>
+        <w:t>. A. B. C.D .asdasdasd.</w:t>
       </w:r>
     </w:p>
     <w:p>
@@ -329,28 +248,42 @@
     </w:p>
     <w:p>
       <w:pPr>
-        <w:rPr>
-          <w:rFonts w:ascii="Times" w:hAnsi="Times" w:cs="Times"/>
-        </w:rPr>
-      </w:pPr>
-      <w:r>
-        <w:rPr>
-          <w:rFonts w:ascii="Times" w:hAnsi="Times" w:cs="Times"/>
-        </w:rPr>
-        <w:t>(1)  Provide a complete list of all documents referenced elsewhere in the SRS.</w:t>
-      </w:r>
-    </w:p>
-    <w:p>
-      <w:pPr>
-        <w:rPr>
-          <w:rFonts w:ascii="Times" w:hAnsi="Times" w:cs="Times"/>
-        </w:rPr>
-      </w:pPr>
-      <w:r>
-        <w:rPr>
-          <w:rFonts w:ascii="Times" w:hAnsi="Times" w:cs="Times"/>
-        </w:rPr>
-        <w:t>(2)  Identify each document by title, report number  (if applicable), date, and publishing organization.</w:t>
+        <w:ind w:left="360"/>
+        <w:rPr>
+          <w:rFonts w:ascii="Times" w:hAnsi="Times" w:cs="Times"/>
+        </w:rPr>
+      </w:pPr>
+      <w:r>
+        <w:rPr>
+          <w:rFonts w:ascii="Times" w:hAnsi="Times" w:cs="Times"/>
+        </w:rPr>
+        <w:t>1.</w:t>
+      </w:r>
+      <w:r>
+        <w:rPr>
+          <w:rFonts w:ascii="Times" w:hAnsi="Times" w:cs="Times"/>
+        </w:rPr>
+        <w:t xml:space="preserve"> </w:t>
+      </w:r>
+      <w:r>
+        <w:rPr>
+          <w:rFonts w:ascii="Times" w:hAnsi="Times" w:cs="Times"/>
+        </w:rPr>
+        <w:t>Provide a complete list of all documents referenced elsewhere in the SRS.</w:t>
+      </w:r>
+    </w:p>
+    <w:p>
+      <w:pPr>
+        <w:ind w:left="360"/>
+        <w:rPr>
+          <w:rFonts w:ascii="Times" w:hAnsi="Times" w:cs="Times"/>
+        </w:rPr>
+      </w:pPr>
+      <w:r>
+        <w:rPr>
+          <w:rFonts w:ascii="Times" w:hAnsi="Times" w:cs="Times"/>
+        </w:rPr>
+        <w:t>2.  Identify each document by title, report number  (if applicable), date, and publishing organization.</w:t>
       </w:r>
     </w:p>
     <w:p>
@@ -426,112 +359,34 @@
     </w:p>
     <w:p/>
     <w:p>
-      <w:pPr>
-        <w:rPr>
-          <w:rFonts w:ascii="Times" w:hAnsi="Times" w:cs="Times"/>
-        </w:rPr>
-      </w:pPr>
-      <w:r>
-        <w:rPr>
-          <w:rFonts w:ascii="Times" w:hAnsi="Times" w:cs="Times"/>
-        </w:rPr>
-        <w:t xml:space="preserve"> </w:t>
-      </w:r>
-      <w:r>
-        <w:rPr>
-          <w:rFonts w:ascii="Times" w:hAnsi="Times" w:cs="Times"/>
-        </w:rPr>
-        <w:t>(1)  If the product is independent and totally self-contained, it should be stated here.</w:t>
-      </w:r>
-    </w:p>
-    <w:p>
-      <w:pPr>
-        <w:rPr>
-          <w:rFonts w:ascii="Times" w:hAnsi="Times" w:cs="Times"/>
-        </w:rPr>
-      </w:pPr>
-      <w:r>
-        <w:rPr>
-          <w:rFonts w:ascii="Times" w:hAnsi="Times" w:cs="Times"/>
-        </w:rPr>
-        <w:t>(2)  If the SRS defines a product that is a component of a larger system or project:</w:t>
-      </w:r>
-    </w:p>
-    <w:p>
-      <w:pPr>
-        <w:rPr>
-          <w:rFonts w:ascii="Times" w:hAnsi="Times" w:cs="Times"/>
-        </w:rPr>
-      </w:pPr>
-      <w:r>
-        <w:rPr>
-          <w:rFonts w:ascii="Times" w:hAnsi="Times" w:cs="Times"/>
-        </w:rPr>
-        <w:t xml:space="preserve">        </w:t>
-      </w:r>
-      <w:r>
-        <w:rPr>
-          <w:rFonts w:ascii="Times" w:hAnsi="Times" w:cs="Times"/>
-        </w:rPr>
+      <w:r>
+        <w:t>1.  If the product is independent and totally self-contained, it should be stated here.</w:t>
+      </w:r>
+    </w:p>
+    <w:p>
+      <w:r>
+        <w:t>2.  If the SRS defines a product that is a component of a larger system or project:</w:t>
+      </w:r>
+    </w:p>
+    <w:p>
+      <w:r>
         <w:tab/>
-      </w:r>
-      <w:r>
-        <w:rPr>
-          <w:rFonts w:ascii="Times" w:hAnsi="Times" w:cs="Times"/>
-        </w:rPr>
-        <w:t>(a)  Describe the functions of each component of the larger system or project, and identify interfaces</w:t>
-      </w:r>
-    </w:p>
-    <w:p>
-      <w:pPr>
-        <w:rPr>
-          <w:rFonts w:ascii="Times" w:hAnsi="Times" w:cs="Times"/>
-        </w:rPr>
-      </w:pPr>
-      <w:r>
-        <w:rPr>
-          <w:rFonts w:ascii="Times" w:hAnsi="Times" w:cs="Times"/>
-        </w:rPr>
-        <w:t xml:space="preserve">        </w:t>
-      </w:r>
-      <w:r>
-        <w:rPr>
-          <w:rFonts w:ascii="Times" w:hAnsi="Times" w:cs="Times"/>
-        </w:rPr>
+        <w:t>2a.  Describe the functions of each component of the larger system or project, and identify interfaces</w:t>
+      </w:r>
+    </w:p>
+    <w:p>
+      <w:r>
         <w:tab/>
-      </w:r>
-      <w:r>
-        <w:rPr>
-          <w:rFonts w:ascii="Times" w:hAnsi="Times" w:cs="Times"/>
-        </w:rPr>
-        <w:t>(b)  Identify the principal external interfaces of this software product (not a detailed description)</w:t>
-      </w:r>
-    </w:p>
-    <w:p>
-      <w:pPr>
-        <w:rPr>
-          <w:rFonts w:ascii="Times" w:hAnsi="Times" w:cs="Times"/>
-        </w:rPr>
-      </w:pPr>
-      <w:r>
-        <w:rPr>
-          <w:rFonts w:ascii="Times" w:hAnsi="Times" w:cs="Times"/>
-        </w:rPr>
-        <w:t>       </w:t>
-      </w:r>
-      <w:r>
-        <w:rPr>
-          <w:rFonts w:ascii="Times" w:hAnsi="Times" w:cs="Times"/>
-        </w:rPr>
+        <w:t>2b.  Identify the principal external interfaces of this software product (not a detailed description.</w:t>
+      </w:r>
+    </w:p>
+    <w:p>
+      <w:r>
         <w:tab/>
-      </w:r>
-      <w:r>
-        <w:rPr>
-          <w:rFonts w:ascii="Times" w:hAnsi="Times" w:cs="Times"/>
-        </w:rPr>
-        <w:t xml:space="preserve"> (c)  Describe the computer hardware and peripheral equipment to be used (overview only)</w:t>
-      </w:r>
-    </w:p>
+        <w:t>2c.  Describe the computer hardware and peripheral equipment to be used (overview only).</w:t>
+      </w:r>
+    </w:p>
+    <w:p/>
     <w:p>
       <w:pPr>
         <w:rPr>
@@ -578,12 +433,6 @@
     <w:p>
       <w:r>
         <w:t>Priority : Optional</w:t>
-      </w:r>
-    </w:p>
-    <w:p/>
-    <w:p>
-      <w:r>
-        <w:t>Aasda asda sd sadaf dhgdhtrgr rt htr r a.</w:t>
       </w:r>
     </w:p>
     <w:p/>
@@ -924,138 +773,125 @@
         <w:rPr>
           <w:rFonts w:ascii="Times" w:hAnsi="Times" w:cs="Times"/>
         </w:rPr>
-        <w:t>(1)  Regulatory policies</w:t>
-      </w:r>
-    </w:p>
-    <w:p>
-      <w:pPr>
-        <w:rPr>
-          <w:rFonts w:ascii="Times" w:hAnsi="Times" w:cs="Times"/>
-        </w:rPr>
-      </w:pPr>
-      <w:r>
-        <w:rPr>
-          <w:rFonts w:ascii="Times" w:hAnsi="Times" w:cs="Times"/>
-        </w:rPr>
-        <w:t>(2)  Hardware limitations; for example, signal timing requirements</w:t>
-      </w:r>
-    </w:p>
-    <w:p>
-      <w:pPr>
-        <w:rPr>
-          <w:rFonts w:ascii="Times" w:hAnsi="Times" w:cs="Times"/>
-        </w:rPr>
-      </w:pPr>
-      <w:r>
-        <w:rPr>
-          <w:rFonts w:ascii="Times" w:hAnsi="Times" w:cs="Times"/>
-        </w:rPr>
-        <w:t>(3)  Interface to other applications</w:t>
-      </w:r>
-    </w:p>
-    <w:p>
-      <w:pPr>
-        <w:rPr>
-          <w:rFonts w:ascii="Times" w:hAnsi="Times" w:cs="Times"/>
-        </w:rPr>
-      </w:pPr>
-      <w:r>
-        <w:rPr>
-          <w:rFonts w:ascii="Times" w:hAnsi="Times" w:cs="Times"/>
-        </w:rPr>
-        <w:t>(4)  Parallel operation</w:t>
-      </w:r>
-    </w:p>
-    <w:p>
-      <w:pPr>
-        <w:rPr>
-          <w:rFonts w:ascii="Times" w:hAnsi="Times" w:cs="Times"/>
-        </w:rPr>
-      </w:pPr>
-      <w:r>
-        <w:rPr>
-          <w:rFonts w:ascii="Times" w:hAnsi="Times" w:cs="Times"/>
-        </w:rPr>
-        <w:t>(5)  Audit functions</w:t>
-      </w:r>
-    </w:p>
-    <w:p>
-      <w:pPr>
-        <w:rPr>
-          <w:rFonts w:ascii="Times" w:hAnsi="Times" w:cs="Times"/>
-        </w:rPr>
-      </w:pPr>
-      <w:r>
-        <w:rPr>
-          <w:rFonts w:ascii="Times" w:hAnsi="Times" w:cs="Times"/>
-        </w:rPr>
-        <w:t>(6)  Control functions</w:t>
-      </w:r>
-    </w:p>
-    <w:p>
-      <w:pPr>
-        <w:rPr>
-          <w:rFonts w:ascii="Times" w:hAnsi="Times" w:cs="Times"/>
-        </w:rPr>
-      </w:pPr>
-      <w:r>
-        <w:rPr>
-          <w:rFonts w:ascii="Times" w:hAnsi="Times" w:cs="Times"/>
-        </w:rPr>
-        <w:t>(7)  Higher-order language requirements</w:t>
-      </w:r>
-    </w:p>
-    <w:p>
-      <w:pPr>
-        <w:rPr>
-          <w:rFonts w:ascii="Times" w:hAnsi="Times" w:cs="Times"/>
-        </w:rPr>
-      </w:pPr>
-      <w:r>
-        <w:rPr>
-          <w:rFonts w:ascii="Times" w:hAnsi="Times" w:cs="Times"/>
-        </w:rPr>
-        <w:t>(8)  Signal handshake protocols; for example, XON-XOFF, ACK-NACK.</w:t>
-      </w:r>
-    </w:p>
-    <w:p>
-      <w:pPr>
-        <w:rPr>
-          <w:rFonts w:ascii="Times" w:hAnsi="Times" w:cs="Times"/>
-        </w:rPr>
-      </w:pPr>
-      <w:r>
-        <w:rPr>
-          <w:rFonts w:ascii="Times" w:hAnsi="Times" w:cs="Times"/>
-        </w:rPr>
-        <w:t>(9)  Criticality of the application</w:t>
-      </w:r>
-    </w:p>
-    <w:p>
-      <w:pPr>
-        <w:rPr>
-          <w:rFonts w:ascii="Times" w:hAnsi="Times" w:cs="Times"/>
-        </w:rPr>
-      </w:pPr>
-      <w:r>
-        <w:rPr>
-          <w:rFonts w:ascii="Times" w:hAnsi="Times" w:cs="Times"/>
-        </w:rPr>
-        <w:t>(10) Safety a</w:t>
-      </w:r>
-      <w:r>
-        <w:rPr>
-          <w:rFonts w:ascii="Times" w:hAnsi="Times" w:cs="Times"/>
-        </w:rPr>
-        <w:t>nd security considerations</w:t>
-      </w:r>
-    </w:p>
-    <w:p>
-      <w:pPr>
-        <w:rPr>
-          <w:rFonts w:ascii="Times" w:hAnsi="Times" w:cs="Times"/>
-        </w:rPr>
-      </w:pPr>
+        <w:t>1.  Regulatory policies</w:t>
+      </w:r>
+    </w:p>
+    <w:p>
+      <w:pPr>
+        <w:rPr>
+          <w:rFonts w:ascii="Times" w:hAnsi="Times" w:cs="Times"/>
+        </w:rPr>
+      </w:pPr>
+      <w:r>
+        <w:rPr>
+          <w:rFonts w:ascii="Times" w:hAnsi="Times" w:cs="Times"/>
+        </w:rPr>
+        <w:t>2.  Hardware limitations; for example, signal timing requirements</w:t>
+      </w:r>
+    </w:p>
+    <w:p>
+      <w:pPr>
+        <w:rPr>
+          <w:rFonts w:ascii="Times" w:hAnsi="Times" w:cs="Times"/>
+        </w:rPr>
+      </w:pPr>
+      <w:r>
+        <w:rPr>
+          <w:rFonts w:ascii="Times" w:hAnsi="Times" w:cs="Times"/>
+        </w:rPr>
+        <w:t>3.  Interface to other applications</w:t>
+      </w:r>
+    </w:p>
+    <w:p>
+      <w:pPr>
+        <w:rPr>
+          <w:rFonts w:ascii="Times" w:hAnsi="Times" w:cs="Times"/>
+        </w:rPr>
+      </w:pPr>
+      <w:r>
+        <w:rPr>
+          <w:rFonts w:ascii="Times" w:hAnsi="Times" w:cs="Times"/>
+        </w:rPr>
+        <w:t>4.  Parallel operation</w:t>
+      </w:r>
+    </w:p>
+    <w:p>
+      <w:pPr>
+        <w:rPr>
+          <w:rFonts w:ascii="Times" w:hAnsi="Times" w:cs="Times"/>
+        </w:rPr>
+      </w:pPr>
+      <w:r>
+        <w:rPr>
+          <w:rFonts w:ascii="Times" w:hAnsi="Times" w:cs="Times"/>
+        </w:rPr>
+        <w:t>5.  Audit functions</w:t>
+      </w:r>
+    </w:p>
+    <w:p>
+      <w:pPr>
+        <w:rPr>
+          <w:rFonts w:ascii="Times" w:hAnsi="Times" w:cs="Times"/>
+        </w:rPr>
+      </w:pPr>
+      <w:r>
+        <w:rPr>
+          <w:rFonts w:ascii="Times" w:hAnsi="Times" w:cs="Times"/>
+        </w:rPr>
+        <w:t>6.  Control functions</w:t>
+      </w:r>
+    </w:p>
+    <w:p>
+      <w:pPr>
+        <w:rPr>
+          <w:rFonts w:ascii="Times" w:hAnsi="Times" w:cs="Times"/>
+        </w:rPr>
+      </w:pPr>
+      <w:r>
+        <w:rPr>
+          <w:rFonts w:ascii="Times" w:hAnsi="Times" w:cs="Times"/>
+        </w:rPr>
+        <w:t>7.  Higher-order language requirements</w:t>
+      </w:r>
+    </w:p>
+    <w:p>
+      <w:pPr>
+        <w:rPr>
+          <w:rFonts w:ascii="Times" w:hAnsi="Times" w:cs="Times"/>
+        </w:rPr>
+      </w:pPr>
+      <w:r>
+        <w:rPr>
+          <w:rFonts w:ascii="Times" w:hAnsi="Times" w:cs="Times"/>
+        </w:rPr>
+        <w:t>8.  Signal handshake protocols; for example, XON-XOFF, ACK-NACK.</w:t>
+      </w:r>
+    </w:p>
+    <w:p>
+      <w:pPr>
+        <w:rPr>
+          <w:rFonts w:ascii="Times" w:hAnsi="Times" w:cs="Times"/>
+        </w:rPr>
+      </w:pPr>
+      <w:r>
+        <w:rPr>
+          <w:rFonts w:ascii="Times" w:hAnsi="Times" w:cs="Times"/>
+        </w:rPr>
+        <w:t>9.  Criticality of the application</w:t>
+      </w:r>
+    </w:p>
+    <w:p>
+      <w:pPr>
+        <w:rPr>
+          <w:rFonts w:ascii="Times" w:hAnsi="Times" w:cs="Times"/>
+        </w:rPr>
+      </w:pPr>
+      <w:r>
+        <w:rPr>
+          <w:rFonts w:ascii="Times" w:hAnsi="Times" w:cs="Times"/>
+        </w:rPr>
+        <w:t>10. Safety and security considerations</w:t>
+      </w:r>
     </w:p>
     <w:p>
       <w:pPr>
@@ -1086,6 +922,13 @@
       </w:r>
     </w:p>
     <w:p/>
+    <w:p>
+      <w:pPr>
+        <w:rPr>
+          <w:b/>
+        </w:rPr>
+      </w:pPr>
+    </w:p>
     <w:p>
       <w:pPr>
         <w:rPr>
@@ -1155,7 +998,7 @@
           <w:color w:val="000000"/>
           <w:lang w:eastAsia="tr-TR"/>
         </w:rPr>
-        <w:t>(1)  The details within it should be defined as individual specific requirements, following the guidelines for sound requirements (verifiable, unambiguous, etc.)</w:t>
+        <w:t>1.  The details within it should be defined as individual specific requirements, following the guidelines for sound requirements (verifiable, unambiguous, etc.)</w:t>
       </w:r>
     </w:p>
     <w:p>
@@ -1174,7 +1017,7 @@
           <w:color w:val="000000"/>
           <w:lang w:eastAsia="tr-TR"/>
         </w:rPr>
-        <w:t>(2)  Specific requirements should be organized in a logical and readable fashion.</w:t>
+        <w:t>2.  Specific requirements should be organized in a logical and readable fashion.</w:t>
       </w:r>
     </w:p>
     <w:p>
@@ -1193,7 +1036,7 @@
           <w:color w:val="000000"/>
           <w:lang w:eastAsia="tr-TR"/>
         </w:rPr>
-        <w:t>(3)  Each requirement should be stated such that its achievement can be objectively verified by a prescribed method.</w:t>
+        <w:t>3.  Each requirement should be stated such that its achievement can be objectively verified by a prescribed method.</w:t>
       </w:r>
     </w:p>
     <w:p>
@@ -1212,7 +1055,7 @@
           <w:color w:val="000000"/>
           <w:lang w:eastAsia="tr-TR"/>
         </w:rPr>
-        <w:t>(4)  Sources of a requirement should be identified where that is useful in understanding the requirement.</w:t>
+        <w:t>4.  Sources of a requirement should be identified where that is useful in understanding the requirement</w:t>
       </w:r>
     </w:p>
     <w:p>
@@ -1231,7 +1074,7 @@
           <w:color w:val="000000"/>
           <w:lang w:eastAsia="tr-TR"/>
         </w:rPr>
-        <w:t>(5)  One way to classify the specific requirements is as follows:</w:t>
+        <w:t>5.  One way to classify the specific requirements is as follows:</w:t>
       </w:r>
     </w:p>
     <w:p>
@@ -1250,7 +1093,8 @@
           <w:color w:val="000000"/>
           <w:lang w:eastAsia="tr-TR"/>
         </w:rPr>
-        <w:t>        (a)  Functional Requirements</w:t>
+        <w:tab/>
+        <w:t>5a.  Functional Requirements</w:t>
       </w:r>
     </w:p>
     <w:p>
@@ -1269,7 +1113,8 @@
           <w:color w:val="000000"/>
           <w:lang w:eastAsia="tr-TR"/>
         </w:rPr>
-        <w:t>        (b)  Performance Requirements</w:t>
+        <w:tab/>
+        <w:t>5b.  Performance Requirements</w:t>
       </w:r>
     </w:p>
     <w:p>
@@ -1288,23 +1133,8 @@
           <w:color w:val="000000"/>
           <w:lang w:eastAsia="tr-TR"/>
         </w:rPr>
-        <w:t xml:space="preserve">        </w:t>
-      </w:r>
-      <w:r>
-        <w:rPr>
-          <w:rFonts w:ascii="Times" w:eastAsia="Times New Roman" w:hAnsi="Times" w:cs="Times"/>
-          <w:color w:val="000000"/>
-          <w:lang w:eastAsia="tr-TR"/>
-        </w:rPr>
-        <w:t>€</w:t>
-      </w:r>
-      <w:r>
-        <w:rPr>
-          <w:rFonts w:ascii="Times" w:eastAsia="Times New Roman" w:hAnsi="Times" w:cs="Times"/>
-          <w:color w:val="000000"/>
-          <w:lang w:eastAsia="tr-TR"/>
-        </w:rPr>
-        <w:t>  Design Constraints</w:t>
+        <w:tab/>
+        <w:t>5c.  Design Constraints</w:t>
       </w:r>
     </w:p>
     <w:p>
@@ -1323,7 +1153,8 @@
           <w:color w:val="000000"/>
           <w:lang w:eastAsia="tr-TR"/>
         </w:rPr>
-        <w:t>        (d)  Attributes</w:t>
+        <w:tab/>
+        <w:t>5d.  Attributes</w:t>
       </w:r>
     </w:p>
     <w:p>
@@ -1342,23 +1173,8 @@
           <w:color w:val="000000"/>
           <w:lang w:eastAsia="tr-TR"/>
         </w:rPr>
-        <w:t xml:space="preserve">        </w:t>
-      </w:r>
-      <w:r>
-        <w:rPr>
-          <w:rFonts w:ascii="Times" w:eastAsia="Times New Roman" w:hAnsi="Times" w:cs="Times"/>
-          <w:color w:val="000000"/>
-          <w:lang w:eastAsia="tr-TR"/>
-        </w:rPr>
-        <w:t>€</w:t>
-      </w:r>
-      <w:r>
-        <w:rPr>
-          <w:rFonts w:ascii="Times" w:eastAsia="Times New Roman" w:hAnsi="Times" w:cs="Times"/>
-          <w:color w:val="000000"/>
-          <w:lang w:eastAsia="tr-TR"/>
-        </w:rPr>
-        <w:t>  External Interface Requirements</w:t>
+        <w:tab/>
+        <w:t>5e. External Interface Requirements</w:t>
       </w:r>
     </w:p>
     <w:p>
@@ -1435,178 +1251,169 @@
     <w:p>
       <w:pPr>
         <w:rPr>
-          <w:lang w:eastAsia="tr-TR"/>
-        </w:rPr>
-      </w:pPr>
-      <w:r>
-        <w:rPr>
-          <w:rFonts w:ascii="Times" w:hAnsi="Times" w:cs="Times"/>
-          <w:color w:val="000000"/>
-        </w:rPr>
-        <w:t>(1)  The details within it should be defined as individual specific requirements, following the guidelines for sound requirements (verifiable, unambiguous, etc.)</w:t>
-      </w:r>
-    </w:p>
-    <w:p>
-      <w:pPr>
-        <w:rPr>
-          <w:rFonts w:ascii="Times" w:hAnsi="Times" w:cs="Times"/>
-          <w:color w:val="000000"/>
-        </w:rPr>
-      </w:pPr>
-      <w:r>
-        <w:rPr>
-          <w:rFonts w:ascii="Times" w:hAnsi="Times" w:cs="Times"/>
-          <w:color w:val="000000"/>
-        </w:rPr>
-        <w:t>(2)  Specific requirements should be organized in a logical and readable fashion.</w:t>
-      </w:r>
-    </w:p>
-    <w:p>
-      <w:pPr>
-        <w:rPr>
-          <w:rFonts w:ascii="Times" w:hAnsi="Times" w:cs="Times"/>
-          <w:color w:val="000000"/>
-        </w:rPr>
-      </w:pPr>
-      <w:r>
-        <w:rPr>
-          <w:rFonts w:ascii="Times" w:hAnsi="Times" w:cs="Times"/>
-          <w:color w:val="000000"/>
-        </w:rPr>
-        <w:t>(3)  Each requirement should be stated such that its achievement can be objectively verified by a prescribed method.</w:t>
-      </w:r>
-    </w:p>
-    <w:p>
-      <w:pPr>
-        <w:rPr>
-          <w:rFonts w:ascii="Times" w:hAnsi="Times" w:cs="Times"/>
-          <w:color w:val="000000"/>
-        </w:rPr>
-      </w:pPr>
-      <w:r>
-        <w:rPr>
-          <w:rFonts w:ascii="Times" w:hAnsi="Times" w:cs="Times"/>
-          <w:color w:val="000000"/>
-        </w:rPr>
-        <w:t>(4)  Sources of a requirement should be identified where that is useful in understanding the requirement.</w:t>
-      </w:r>
-    </w:p>
-    <w:p>
-      <w:pPr>
-        <w:rPr>
-          <w:rFonts w:ascii="Times" w:hAnsi="Times" w:cs="Times"/>
-          <w:color w:val="000000"/>
-        </w:rPr>
-      </w:pPr>
-      <w:r>
-        <w:rPr>
-          <w:rFonts w:ascii="Times" w:hAnsi="Times" w:cs="Times"/>
-          <w:color w:val="000000"/>
-        </w:rPr>
-        <w:t>(5)  One way to classify the specific requirements is as follows:</w:t>
-      </w:r>
-    </w:p>
-    <w:p>
-      <w:pPr>
-        <w:rPr>
-          <w:rFonts w:ascii="Times" w:hAnsi="Times" w:cs="Times"/>
-          <w:color w:val="000000"/>
-        </w:rPr>
-      </w:pPr>
-      <w:r>
-        <w:rPr>
-          <w:rFonts w:ascii="Times" w:hAnsi="Times" w:cs="Times"/>
-          <w:color w:val="000000"/>
-        </w:rPr>
-        <w:t>        (a)  Functional Requirements</w:t>
-      </w:r>
-    </w:p>
-    <w:p>
-      <w:pPr>
-        <w:rPr>
-          <w:rFonts w:ascii="Times" w:hAnsi="Times" w:cs="Times"/>
-          <w:color w:val="000000"/>
-        </w:rPr>
-      </w:pPr>
-      <w:r>
-        <w:rPr>
-          <w:rFonts w:ascii="Times" w:hAnsi="Times" w:cs="Times"/>
-          <w:color w:val="000000"/>
-        </w:rPr>
-        <w:t>        (b)  Performance Requirements</w:t>
-      </w:r>
-    </w:p>
-    <w:p>
-      <w:pPr>
-        <w:rPr>
-          <w:rFonts w:ascii="Times" w:hAnsi="Times" w:cs="Times"/>
-          <w:color w:val="000000"/>
-        </w:rPr>
-      </w:pPr>
-      <w:r>
-        <w:rPr>
-          <w:rFonts w:ascii="Times" w:hAnsi="Times" w:cs="Times"/>
-          <w:color w:val="000000"/>
-        </w:rPr>
-        <w:t xml:space="preserve">        </w:t>
-      </w:r>
-      <w:r>
-        <w:rPr>
-          <w:rFonts w:ascii="Times" w:hAnsi="Times" w:cs="Times"/>
-          <w:color w:val="000000"/>
-        </w:rPr>
-        <w:t>€</w:t>
-      </w:r>
-      <w:r>
-        <w:rPr>
-          <w:rFonts w:ascii="Times" w:hAnsi="Times" w:cs="Times"/>
-          <w:color w:val="000000"/>
-        </w:rPr>
-        <w:t>  Design Constraints</w:t>
-      </w:r>
-    </w:p>
-    <w:p>
-      <w:pPr>
-        <w:rPr>
-          <w:rFonts w:ascii="Times" w:hAnsi="Times" w:cs="Times"/>
-          <w:color w:val="000000"/>
-        </w:rPr>
-      </w:pPr>
-      <w:r>
-        <w:rPr>
-          <w:rFonts w:ascii="Times" w:hAnsi="Times" w:cs="Times"/>
-          <w:color w:val="000000"/>
-        </w:rPr>
-        <w:t>        (d)  Attributes</w:t>
-      </w:r>
-    </w:p>
-    <w:p>
-      <w:pPr>
-        <w:rPr>
-          <w:rFonts w:ascii="Times" w:hAnsi="Times" w:cs="Times"/>
-          <w:color w:val="000000"/>
-        </w:rPr>
-      </w:pPr>
-      <w:r>
-        <w:rPr>
-          <w:rFonts w:ascii="Times" w:hAnsi="Times" w:cs="Times"/>
-          <w:color w:val="000000"/>
-        </w:rPr>
-        <w:t xml:space="preserve">        </w:t>
-      </w:r>
-      <w:r>
-        <w:rPr>
-          <w:rFonts w:ascii="Times" w:hAnsi="Times" w:cs="Times"/>
-          <w:color w:val="000000"/>
-        </w:rPr>
-        <w:t>€</w:t>
-      </w:r>
-      <w:r>
-        <w:rPr>
-          <w:rFonts w:ascii="Times" w:hAnsi="Times" w:cs="Times"/>
-          <w:color w:val="000000"/>
-        </w:rPr>
-        <w:t>  External Interface Requirements</w:t>
+          <w:rFonts w:ascii="Times" w:hAnsi="Times" w:cs="Times"/>
+          <w:color w:val="000000"/>
+        </w:rPr>
+      </w:pPr>
+      <w:r>
+        <w:rPr>
+          <w:rFonts w:ascii="Times" w:hAnsi="Times" w:cs="Times"/>
+          <w:color w:val="000000"/>
+        </w:rPr>
+        <w:t>1.  The details within it should be defined as individual specific requirements, following the guidelines for sound requirements (verifiable, unambiguous, etc.)</w:t>
+      </w:r>
+    </w:p>
+    <w:p>
+      <w:pPr>
+        <w:rPr>
+          <w:rFonts w:ascii="Times" w:hAnsi="Times" w:cs="Times"/>
+          <w:color w:val="000000"/>
+        </w:rPr>
+      </w:pPr>
+      <w:r>
+        <w:rPr>
+          <w:rFonts w:ascii="Times" w:hAnsi="Times" w:cs="Times"/>
+          <w:color w:val="000000"/>
+        </w:rPr>
+        <w:t>2.  Specific requirements should be organized in a logical and readable fashion.</w:t>
+      </w:r>
+    </w:p>
+    <w:p>
+      <w:pPr>
+        <w:rPr>
+          <w:rFonts w:ascii="Times" w:hAnsi="Times" w:cs="Times"/>
+          <w:color w:val="000000"/>
+        </w:rPr>
+      </w:pPr>
+      <w:r>
+        <w:rPr>
+          <w:rFonts w:ascii="Times" w:hAnsi="Times" w:cs="Times"/>
+          <w:color w:val="000000"/>
+        </w:rPr>
+        <w:t>3.  Each requirement should be stated such that its achievement can be objectively verified by a prescribed method.</w:t>
+      </w:r>
+    </w:p>
+    <w:p>
+      <w:pPr>
+        <w:rPr>
+          <w:rFonts w:ascii="Times" w:hAnsi="Times" w:cs="Times"/>
+          <w:color w:val="000000"/>
+        </w:rPr>
+      </w:pPr>
+      <w:r>
+        <w:rPr>
+          <w:rFonts w:ascii="Times" w:hAnsi="Times" w:cs="Times"/>
+          <w:color w:val="000000"/>
+        </w:rPr>
+        <w:t>4. Sources of a requirement should be identified where that is useful in understanding the requirement.</w:t>
+      </w:r>
+    </w:p>
+    <w:p>
+      <w:pPr>
+        <w:rPr>
+          <w:rFonts w:ascii="Times" w:hAnsi="Times" w:cs="Times"/>
+          <w:color w:val="000000"/>
+        </w:rPr>
+      </w:pPr>
+      <w:r>
+        <w:rPr>
+          <w:rFonts w:ascii="Times" w:hAnsi="Times" w:cs="Times"/>
+          <w:color w:val="000000"/>
+        </w:rPr>
+        <w:t>5.  One way to classify the specific requirements is as follows:</w:t>
+      </w:r>
+      <w:r>
+        <w:rPr>
+          <w:rFonts w:ascii="Times" w:hAnsi="Times" w:cs="Times"/>
+          <w:color w:val="000000"/>
+        </w:rPr>
+        <w:tab/>
+      </w:r>
+    </w:p>
+    <w:p>
+      <w:pPr>
+        <w:rPr>
+          <w:rFonts w:ascii="Times" w:hAnsi="Times" w:cs="Times"/>
+          <w:color w:val="000000"/>
+        </w:rPr>
+      </w:pPr>
+      <w:r>
+        <w:rPr>
+          <w:rFonts w:ascii="Times" w:hAnsi="Times" w:cs="Times"/>
+          <w:color w:val="000000"/>
+        </w:rPr>
+        <w:tab/>
+      </w:r>
+      <w:r>
+        <w:rPr>
+          <w:rFonts w:ascii="Times" w:hAnsi="Times" w:cs="Times"/>
+          <w:color w:val="000000"/>
+        </w:rPr>
+        <w:t>5a.  Functional Requirements</w:t>
+      </w:r>
+    </w:p>
+    <w:p>
+      <w:pPr>
+        <w:rPr>
+          <w:rFonts w:ascii="Times" w:hAnsi="Times" w:cs="Times"/>
+          <w:color w:val="000000"/>
+        </w:rPr>
+      </w:pPr>
+      <w:r>
+        <w:rPr>
+          <w:rFonts w:ascii="Times" w:hAnsi="Times" w:cs="Times"/>
+          <w:color w:val="000000"/>
+        </w:rPr>
+        <w:tab/>
+        <w:t>5b.  Performance Requirements</w:t>
+      </w:r>
+    </w:p>
+    <w:p>
+      <w:pPr>
+        <w:rPr>
+          <w:rFonts w:ascii="Times" w:hAnsi="Times" w:cs="Times"/>
+          <w:color w:val="000000"/>
+        </w:rPr>
+      </w:pPr>
+      <w:r>
+        <w:rPr>
+          <w:rFonts w:ascii="Times" w:hAnsi="Times" w:cs="Times"/>
+          <w:color w:val="000000"/>
+        </w:rPr>
+        <w:tab/>
+        <w:t>5c.  Design Constraints</w:t>
+      </w:r>
+    </w:p>
+    <w:p>
+      <w:pPr>
+        <w:rPr>
+          <w:rFonts w:ascii="Times" w:hAnsi="Times" w:cs="Times"/>
+          <w:color w:val="000000"/>
+        </w:rPr>
+      </w:pPr>
+      <w:r>
+        <w:rPr>
+          <w:rFonts w:ascii="Times" w:hAnsi="Times" w:cs="Times"/>
+          <w:color w:val="000000"/>
+        </w:rPr>
+        <w:tab/>
+        <w:t>5d.  Attributes</w:t>
+      </w:r>
+    </w:p>
+    <w:p>
+      <w:pPr>
+        <w:rPr>
+          <w:rFonts w:ascii="Times" w:hAnsi="Times" w:cs="Times"/>
+          <w:color w:val="000000"/>
+        </w:rPr>
+      </w:pPr>
+      <w:r>
+        <w:rPr>
+          <w:rFonts w:ascii="Times" w:hAnsi="Times" w:cs="Times"/>
+          <w:color w:val="000000"/>
+        </w:rPr>
+        <w:tab/>
+        <w:t>5e.  External Interface Requirements</w:t>
       </w:r>
     </w:p>
     <w:p>
@@ -1695,34 +1502,24 @@
     </w:p>
     <w:p>
       <w:r>
-        <w:t>(1)  Purpose of the function:  Provide rationale to clarify the intent of the function.</w:t>
-      </w:r>
-    </w:p>
-    <w:p>
-      <w:r>
-        <w:t xml:space="preserve">(2)  Inputs:  sources, valid ranges of values, any timing concerns, </w:t>
-      </w:r>
-      <w:r>
-        <w:pgNum/>
-      </w:r>
-      <w:r>
-        <w:t>peratör</w:t>
-      </w:r>
-      <w:r>
-        <w:t xml:space="preserve"> requirements, special interfaces</w:t>
-      </w:r>
-    </w:p>
-    <w:p>
-      <w:r>
-        <w:t>(3)  Operations to be performed: validity checks, responses to abnormal conditions, types of processing required</w:t>
-      </w:r>
-    </w:p>
-    <w:p>
-      <w:r>
-        <w:t>(4)  Outputs: destinations, valid ranges of values, timing concerns, handling of illegal values, error messages, interfaces required</w:t>
-      </w:r>
-    </w:p>
-    <w:p/>
+        <w:t>1. Purpose of the function:  Provide rationale to clarify the intent of the function.</w:t>
+      </w:r>
+    </w:p>
+    <w:p>
+      <w:r>
+        <w:t>2.  Inputs:  sources, valid ranges of values, any timing concerns,  peratör requirements, special interfaces</w:t>
+      </w:r>
+    </w:p>
+    <w:p>
+      <w:r>
+        <w:t>3.  Operations to be performed: validity checks, responses to abnormal conditions, types of processing required</w:t>
+      </w:r>
+    </w:p>
+    <w:p>
+      <w:r>
+        <w:t>4.  Outputs: destinations, valid ranges of values, timing concerns, handling of illegal values, error messages, interfaces required</w:t>
+      </w:r>
+    </w:p>
     <w:p>
       <w:pPr>
         <w:pStyle w:val="Heading2"/>
@@ -1750,7 +1547,7 @@
     <w:p/>
     <w:p>
       <w:r>
-        <w:t>This should specify:</w:t>
+        <w:t>This should specify;</w:t>
       </w:r>
     </w:p>
     <w:p>
@@ -1760,33 +1557,36 @@
     </w:p>
     <w:p>
       <w:r>
-        <w:t>        (a)  Required screen formats</w:t>
-      </w:r>
-    </w:p>
-    <w:p>
-      <w:r>
-        <w:t>        (b)  Page layout and content of any reports or menus</w:t>
-      </w:r>
-    </w:p>
-    <w:p>
-      <w:r>
-        <w:t xml:space="preserve">        </w:t>
-      </w:r>
-      <w:r>
-        <w:t>©</w:t>
-      </w:r>
-      <w:r>
-        <w:t>  Relative timing of inputs and outputs</w:t>
-      </w:r>
-    </w:p>
-    <w:p>
-      <w:r>
-        <w:t>        (d)  Availability of some form of programmable function keys.</w:t>
-      </w:r>
-    </w:p>
-    <w:p>
-      <w:r>
-        <w:t>(2)  All the aspects of optimizing the interface with the person who must use the system.  This may simply comprise a list of do</w:t>
+        <w:tab/>
+      </w:r>
+      <w:r>
+        <w:t>1.  Required screen formats</w:t>
+      </w:r>
+    </w:p>
+    <w:p>
+      <w:r>
+        <w:tab/>
+        <w:t>2.  Page layout and content of any reports or menus</w:t>
+      </w:r>
+    </w:p>
+    <w:p>
+      <w:r>
+        <w:t xml:space="preserve"> </w:t>
+      </w:r>
+      <w:r>
+        <w:tab/>
+        <w:t>3 .  Relative timing of inputs and outputs</w:t>
+      </w:r>
+    </w:p>
+    <w:p>
+      <w:r>
+        <w:tab/>
+        <w:t>4.  Availability of some form of programmable function keys.</w:t>
+      </w:r>
+    </w:p>
+    <w:p>
+      <w:r>
+        <w:t>All the aspects of optimizing the interface with the person who must use the system.  This may simply comprise a list of do</w:t>
       </w:r>
       <w:r>
         <w:t>’</w:t>
@@ -1818,27 +1618,27 @@
     </w:p>
     <w:p>
       <w:r>
-        <w:t>(1)  Name</w:t>
-      </w:r>
-    </w:p>
-    <w:p>
-      <w:r>
-        <w:t>(2)  Mnemonic</w:t>
-      </w:r>
-    </w:p>
-    <w:p>
-      <w:r>
-        <w:t>(3)  Specification Number</w:t>
-      </w:r>
-    </w:p>
-    <w:p>
-      <w:r>
-        <w:t>(4)  Version number</w:t>
-      </w:r>
-    </w:p>
-    <w:p>
-      <w:r>
-        <w:t>(5)  Source</w:t>
+        <w:t>1.  Name</w:t>
+      </w:r>
+    </w:p>
+    <w:p>
+      <w:r>
+        <w:t>2.  Mnemonic</w:t>
+      </w:r>
+    </w:p>
+    <w:p>
+      <w:r>
+        <w:t>3.  Specification Number</w:t>
+      </w:r>
+    </w:p>
+    <w:p>
+      <w:r>
+        <w:t>4.  Version number</w:t>
+      </w:r>
+    </w:p>
+    <w:p>
+      <w:r>
+        <w:t>5.  Source</w:t>
       </w:r>
     </w:p>
     <w:p>
@@ -1848,12 +1648,12 @@
     </w:p>
     <w:p>
       <w:r>
-        <w:t>(1)  Discuss the purpose of the interfacing software as related to this software product.</w:t>
-      </w:r>
-    </w:p>
-    <w:p>
-      <w:r>
-        <w:t>(2)  Define the interface in terms of message content and format.  It is not necessary to detail any well-documented interface, but a reference to the document defining the interface is required.</w:t>
+        <w:t>1.  Discuss the purpose of the interfacing software as related to this software product.</w:t>
+      </w:r>
+    </w:p>
+    <w:p>
+      <w:r>
+        <w:t>2.  Define the interface in terms of message content and format.  It is not necessary to detail any well-documented interface, but a reference to the document defining the interface is required.</w:t>
       </w:r>
     </w:p>
     <w:p>
@@ -1903,28 +1703,35 @@
     </w:p>
     <w:p>
       <w:r>
-        <w:t>        (a)  The number of terminals to be supported</w:t>
-      </w:r>
-    </w:p>
-    <w:p>
-      <w:r>
-        <w:t>        (b)  The number of simultaneous users to be supported</w:t>
-      </w:r>
-    </w:p>
-    <w:p>
-      <w:r>
-        <w:t xml:space="preserve">        </w:t>
-      </w:r>
-      <w:r>
-        <w:t>©</w:t>
-      </w:r>
-      <w:r>
-        <w:t>  Number of files and records to be handled</w:t>
-      </w:r>
-    </w:p>
-    <w:p>
-      <w:r>
-        <w:t>        (d)  Sizes of tables and files</w:t>
+        <w:tab/>
+        <w:t>1.  The number of terminals to be supported</w:t>
+      </w:r>
+    </w:p>
+    <w:p>
+      <w:r>
+        <w:t xml:space="preserve">        </w:t>
+      </w:r>
+      <w:r>
+        <w:tab/>
+        <w:t>2. The number of simultaneous users to be supported</w:t>
+      </w:r>
+    </w:p>
+    <w:p>
+      <w:r>
+        <w:t xml:space="preserve">        </w:t>
+      </w:r>
+      <w:r>
+        <w:tab/>
+        <w:t>3. Number of files and records to be handled</w:t>
+      </w:r>
+    </w:p>
+    <w:p>
+      <w:r>
+        <w:t xml:space="preserve">       </w:t>
+      </w:r>
+      <w:r>
+        <w:tab/>
+        <w:t>4. Sizes of tables and files</w:t>
       </w:r>
     </w:p>
     <w:p>
@@ -1934,7 +1741,7 @@
     </w:p>
     <w:p>
       <w:r>
-        <w:t>(2)  Dynamic numerical requirements may include, for example, the numbers of transactions and tasks and the amount of data to be processed within certain time periods for both normal and peak workload conditions.</w:t>
+        <w:t>Dynamic numerical requirements may include, for example, the numbers of transactions and tasks and the amount of data to be processed within certain time periods for both normal and peak workload conditions.</w:t>
       </w:r>
     </w:p>
     <w:p>
@@ -2001,37 +1808,61 @@
     </w:p>
     <w:p>
       <w:r>
-        <w:t>        (a)  Sample I/O formats, descriptions of cost analysis studies, results of user surveys.</w:t>
-      </w:r>
-    </w:p>
-    <w:p>
-      <w:r>
-        <w:t>        (b)  Supporting or background information that can help the readers of the SRS.</w:t>
-      </w:r>
-    </w:p>
-    <w:p>
-      <w:r>
-        <w:t>        (c)  A description of the problems to be solved by the software.</w:t>
-      </w:r>
-    </w:p>
-    <w:p>
-      <w:r>
-        <w:t>        (d)  The history, background, experience and operational characteristics of the organization to be supported.</w:t>
-      </w:r>
-    </w:p>
-    <w:p>
-      <w:r>
-        <w:t>        (e)  A cross-reference list, arranged by milestone, of those incomplete software requirements that are to be completed by specified milestones.</w:t>
-      </w:r>
-    </w:p>
-    <w:p>
-      <w:r>
-        <w:t>        (f)  Special packaging instructions for the code and the media to meet security, export, initial loading, or other requirements.</w:t>
-      </w:r>
-    </w:p>
-    <w:p>
-      <w:r>
-        <w:t>(3)  When Appendices are included, the SRS should explicitly state whether or not the Appendices are to be considered part of the requirements.</w:t>
+        <w:t xml:space="preserve">        </w:t>
+      </w:r>
+      <w:r>
+        <w:tab/>
+        <w:t>1. Sample I/O formats, descriptions of cost analysis studies, results of user surveys.</w:t>
+      </w:r>
+    </w:p>
+    <w:p>
+      <w:r>
+        <w:t xml:space="preserve">        </w:t>
+      </w:r>
+      <w:r>
+        <w:tab/>
+        <w:t>2. Supporting or background information that can help the readers of the SRS.</w:t>
+      </w:r>
+    </w:p>
+    <w:p>
+      <w:r>
+        <w:t xml:space="preserve">        </w:t>
+      </w:r>
+      <w:r>
+        <w:tab/>
+        <w:t>3. A description of the problems to be solved by the software.</w:t>
+      </w:r>
+    </w:p>
+    <w:p>
+      <w:r>
+        <w:t xml:space="preserve">        </w:t>
+      </w:r>
+      <w:r>
+        <w:tab/>
+        <w:t>4. The history, background, experience and operational characteristics of the organization to be supported.</w:t>
+      </w:r>
+    </w:p>
+    <w:p>
+      <w:r>
+        <w:t xml:space="preserve">        </w:t>
+      </w:r>
+      <w:r>
+        <w:tab/>
+        <w:t>5. A cross-reference list, arranged by milestone, of those incomplete software requirements that are to be completed by specified milestones.</w:t>
+      </w:r>
+    </w:p>
+    <w:p>
+      <w:r>
+        <w:t xml:space="preserve">        </w:t>
+      </w:r>
+      <w:r>
+        <w:tab/>
+        <w:t>6. Special packaging instructions for the code and the media to meet security, export, initial loading, or other requirements.</w:t>
+      </w:r>
+    </w:p>
+    <w:p>
+      <w:r>
+        <w:t>When Appendices are included, the SRS should explicitly state whether or not the Appendices are to be considered part of the requirements.</w:t>
       </w:r>
     </w:p>
     <w:sectPr>
@@ -2136,6 +1967,95 @@
     </w:lvl>
   </w:abstractNum>
   <w:abstractNum w:abstractNumId="1">
+    <w:nsid w:val="240B75D1"/>
+    <w:multiLevelType w:val="hybridMultilevel"/>
+    <w:tmpl w:val="9D7E5992"/>
+    <w:lvl w:ilvl="0" w:tplc="041F000F">
+      <w:start w:val="1"/>
+      <w:numFmt w:val="decimal"/>
+      <w:lvlText w:val="%1."/>
+      <w:lvlJc w:val="left"/>
+      <w:pPr>
+        <w:ind w:left="720" w:hanging="360"/>
+      </w:pPr>
+      <w:rPr>
+        <w:rFonts w:hint="default"/>
+      </w:rPr>
+    </w:lvl>
+    <w:lvl w:ilvl="1" w:tplc="041F0019" w:tentative="1">
+      <w:start w:val="1"/>
+      <w:numFmt w:val="lowerLetter"/>
+      <w:lvlText w:val="%2."/>
+      <w:lvlJc w:val="left"/>
+      <w:pPr>
+        <w:ind w:left="1440" w:hanging="360"/>
+      </w:pPr>
+    </w:lvl>
+    <w:lvl w:ilvl="2" w:tplc="041F001B" w:tentative="1">
+      <w:start w:val="1"/>
+      <w:numFmt w:val="lowerRoman"/>
+      <w:lvlText w:val="%3."/>
+      <w:lvlJc w:val="right"/>
+      <w:pPr>
+        <w:ind w:left="2160" w:hanging="180"/>
+      </w:pPr>
+    </w:lvl>
+    <w:lvl w:ilvl="3" w:tplc="041F000F" w:tentative="1">
+      <w:start w:val="1"/>
+      <w:numFmt w:val="decimal"/>
+      <w:lvlText w:val="%4."/>
+      <w:lvlJc w:val="left"/>
+      <w:pPr>
+        <w:ind w:left="2880" w:hanging="360"/>
+      </w:pPr>
+    </w:lvl>
+    <w:lvl w:ilvl="4" w:tplc="041F0019" w:tentative="1">
+      <w:start w:val="1"/>
+      <w:numFmt w:val="lowerLetter"/>
+      <w:lvlText w:val="%5."/>
+      <w:lvlJc w:val="left"/>
+      <w:pPr>
+        <w:ind w:left="3600" w:hanging="360"/>
+      </w:pPr>
+    </w:lvl>
+    <w:lvl w:ilvl="5" w:tplc="041F001B" w:tentative="1">
+      <w:start w:val="1"/>
+      <w:numFmt w:val="lowerRoman"/>
+      <w:lvlText w:val="%6."/>
+      <w:lvlJc w:val="right"/>
+      <w:pPr>
+        <w:ind w:left="4320" w:hanging="180"/>
+      </w:pPr>
+    </w:lvl>
+    <w:lvl w:ilvl="6" w:tplc="041F000F" w:tentative="1">
+      <w:start w:val="1"/>
+      <w:numFmt w:val="decimal"/>
+      <w:lvlText w:val="%7."/>
+      <w:lvlJc w:val="left"/>
+      <w:pPr>
+        <w:ind w:left="5040" w:hanging="360"/>
+      </w:pPr>
+    </w:lvl>
+    <w:lvl w:ilvl="7" w:tplc="041F0019" w:tentative="1">
+      <w:start w:val="1"/>
+      <w:numFmt w:val="lowerLetter"/>
+      <w:lvlText w:val="%8."/>
+      <w:lvlJc w:val="left"/>
+      <w:pPr>
+        <w:ind w:left="5760" w:hanging="360"/>
+      </w:pPr>
+    </w:lvl>
+    <w:lvl w:ilvl="8" w:tplc="041F001B" w:tentative="1">
+      <w:start w:val="1"/>
+      <w:numFmt w:val="lowerRoman"/>
+      <w:lvlText w:val="%9."/>
+      <w:lvlJc w:val="right"/>
+      <w:pPr>
+        <w:ind w:left="6480" w:hanging="180"/>
+      </w:pPr>
+    </w:lvl>
+  </w:abstractNum>
+  <w:abstractNum w:abstractNumId="2">
     <w:nsid w:val="68124393"/>
     <w:multiLevelType w:val="hybridMultilevel"/>
     <w:tmpl w:val="C95C47CE"/>
@@ -2224,7 +2144,7 @@
       </w:pPr>
     </w:lvl>
   </w:abstractNum>
-  <w:abstractNum w:abstractNumId="2">
+  <w:abstractNum w:abstractNumId="3">
     <w:nsid w:val="68666754"/>
     <w:multiLevelType w:val="multilevel"/>
     <w:tmpl w:val="51940816"/>
@@ -2345,7 +2265,7 @@
       </w:rPr>
     </w:lvl>
   </w:abstractNum>
-  <w:abstractNum w:abstractNumId="3">
+  <w:abstractNum w:abstractNumId="4">
     <w:nsid w:val="68A30C13"/>
     <w:multiLevelType w:val="hybridMultilevel"/>
     <w:tmpl w:val="08F28EBC"/>
@@ -2434,7 +2354,7 @@
       </w:pPr>
     </w:lvl>
   </w:abstractNum>
-  <w:abstractNum w:abstractNumId="4">
+  <w:abstractNum w:abstractNumId="5">
     <w:nsid w:val="6BF02CCD"/>
     <w:multiLevelType w:val="multilevel"/>
     <w:tmpl w:val="1278C5D0"/>
@@ -2555,19 +2475,114 @@
       </w:rPr>
     </w:lvl>
   </w:abstractNum>
+  <w:abstractNum w:abstractNumId="6">
+    <w:nsid w:val="77C50F11"/>
+    <w:multiLevelType w:val="hybridMultilevel"/>
+    <w:tmpl w:val="628062B0"/>
+    <w:lvl w:ilvl="0" w:tplc="041F000F">
+      <w:start w:val="1"/>
+      <w:numFmt w:val="decimal"/>
+      <w:lvlText w:val="%1."/>
+      <w:lvlJc w:val="left"/>
+      <w:pPr>
+        <w:ind w:left="720" w:hanging="360"/>
+      </w:pPr>
+      <w:rPr>
+        <w:rFonts w:hint="default"/>
+      </w:rPr>
+    </w:lvl>
+    <w:lvl w:ilvl="1" w:tplc="041F0019" w:tentative="1">
+      <w:start w:val="1"/>
+      <w:numFmt w:val="lowerLetter"/>
+      <w:lvlText w:val="%2."/>
+      <w:lvlJc w:val="left"/>
+      <w:pPr>
+        <w:ind w:left="1440" w:hanging="360"/>
+      </w:pPr>
+    </w:lvl>
+    <w:lvl w:ilvl="2" w:tplc="041F001B" w:tentative="1">
+      <w:start w:val="1"/>
+      <w:numFmt w:val="lowerRoman"/>
+      <w:lvlText w:val="%3."/>
+      <w:lvlJc w:val="right"/>
+      <w:pPr>
+        <w:ind w:left="2160" w:hanging="180"/>
+      </w:pPr>
+    </w:lvl>
+    <w:lvl w:ilvl="3" w:tplc="041F000F" w:tentative="1">
+      <w:start w:val="1"/>
+      <w:numFmt w:val="decimal"/>
+      <w:lvlText w:val="%4."/>
+      <w:lvlJc w:val="left"/>
+      <w:pPr>
+        <w:ind w:left="2880" w:hanging="360"/>
+      </w:pPr>
+    </w:lvl>
+    <w:lvl w:ilvl="4" w:tplc="041F0019" w:tentative="1">
+      <w:start w:val="1"/>
+      <w:numFmt w:val="lowerLetter"/>
+      <w:lvlText w:val="%5."/>
+      <w:lvlJc w:val="left"/>
+      <w:pPr>
+        <w:ind w:left="3600" w:hanging="360"/>
+      </w:pPr>
+    </w:lvl>
+    <w:lvl w:ilvl="5" w:tplc="041F001B" w:tentative="1">
+      <w:start w:val="1"/>
+      <w:numFmt w:val="lowerRoman"/>
+      <w:lvlText w:val="%6."/>
+      <w:lvlJc w:val="right"/>
+      <w:pPr>
+        <w:ind w:left="4320" w:hanging="180"/>
+      </w:pPr>
+    </w:lvl>
+    <w:lvl w:ilvl="6" w:tplc="041F000F" w:tentative="1">
+      <w:start w:val="1"/>
+      <w:numFmt w:val="decimal"/>
+      <w:lvlText w:val="%7."/>
+      <w:lvlJc w:val="left"/>
+      <w:pPr>
+        <w:ind w:left="5040" w:hanging="360"/>
+      </w:pPr>
+    </w:lvl>
+    <w:lvl w:ilvl="7" w:tplc="041F0019" w:tentative="1">
+      <w:start w:val="1"/>
+      <w:numFmt w:val="lowerLetter"/>
+      <w:lvlText w:val="%8."/>
+      <w:lvlJc w:val="left"/>
+      <w:pPr>
+        <w:ind w:left="5760" w:hanging="360"/>
+      </w:pPr>
+    </w:lvl>
+    <w:lvl w:ilvl="8" w:tplc="041F001B" w:tentative="1">
+      <w:start w:val="1"/>
+      <w:numFmt w:val="lowerRoman"/>
+      <w:lvlText w:val="%9."/>
+      <w:lvlJc w:val="right"/>
+      <w:pPr>
+        <w:ind w:left="6480" w:hanging="180"/>
+      </w:pPr>
+    </w:lvl>
+  </w:abstractNum>
   <w:num w:numId="1">
-    <w:abstractNumId w:val="2"/>
+    <w:abstractNumId w:val="3"/>
   </w:num>
   <w:num w:numId="2">
     <w:abstractNumId w:val="0"/>
   </w:num>
   <w:num w:numId="3">
+    <w:abstractNumId w:val="5"/>
+  </w:num>
+  <w:num w:numId="4">
     <w:abstractNumId w:val="4"/>
   </w:num>
-  <w:num w:numId="4">
-    <w:abstractNumId w:val="3"/>
+  <w:num w:numId="5">
+    <w:abstractNumId w:val="2"/>
   </w:num>
-  <w:num w:numId="5">
+  <w:num w:numId="6">
+    <w:abstractNumId w:val="6"/>
+  </w:num>
+  <w:num w:numId="7">
     <w:abstractNumId w:val="1"/>
   </w:num>
 </w:numbering>

</xml_diff>